<commit_message>
Update Reference Useful URLs.docx
</commit_message>
<xml_diff>
--- a/References/Reference Useful URLs.docx
+++ b/References/Reference Useful URLs.docx
@@ -2235,6 +2235,53 @@
           <w:szCs w:val="20"/>
         </w:rPr>
       </w:pPr>
+      <w:r>
+        <w:rPr>
+          <w:rFonts w:ascii="Arial" w:hAnsi="Arial" w:cs="Arial"/>
+          <w:sz w:val="20"/>
+          <w:szCs w:val="20"/>
+        </w:rPr>
+        <w:t>Final Case Competition - NBA Analytics</w:t>
+      </w:r>
+    </w:p>
+    <w:p>
+      <w:pPr>
+        <w:pStyle w:val="ListParagraph"/>
+        <w:numPr>
+          <w:ilvl w:val="1"/>
+          <w:numId w:val="1"/>
+        </w:numPr>
+        <w:rPr>
+          <w:rFonts w:ascii="Arial" w:hAnsi="Arial" w:cs="Arial"/>
+          <w:sz w:val="20"/>
+          <w:szCs w:val="20"/>
+        </w:rPr>
+      </w:pPr>
+      <w:hyperlink r:id="rId22" w:history="1">
+        <w:r>
+          <w:rPr>
+            <w:rStyle w:val="Hyperlink"/>
+            <w:rFonts w:ascii="Arial" w:hAnsi="Arial" w:cs="Arial"/>
+            <w:sz w:val="20"/>
+            <w:szCs w:val="20"/>
+          </w:rPr>
+          <w:t>https://www.slideshare.net/RobertMoras/final-case-competition-nba-analytics</w:t>
+        </w:r>
+      </w:hyperlink>
+    </w:p>
+    <w:p>
+      <w:pPr>
+        <w:pStyle w:val="ListParagraph"/>
+        <w:numPr>
+          <w:ilvl w:val="0"/>
+          <w:numId w:val="1"/>
+        </w:numPr>
+        <w:rPr>
+          <w:rFonts w:ascii="Arial" w:hAnsi="Arial" w:cs="Arial"/>
+          <w:sz w:val="20"/>
+          <w:szCs w:val="20"/>
+        </w:rPr>
+      </w:pPr>
       <w:proofErr w:type="spellStart"/>
       <w:r>
         <w:rPr>
@@ -2275,7 +2322,7 @@
           <w:szCs w:val="20"/>
         </w:rPr>
       </w:pPr>
-      <w:hyperlink r:id="rId22" w:history="1">
+      <w:hyperlink r:id="rId23" w:history="1">
         <w:r>
           <w:rPr>
             <w:rStyle w:val="Hyperlink"/>
@@ -2322,7 +2369,7 @@
           <w:szCs w:val="20"/>
         </w:rPr>
       </w:pPr>
-      <w:hyperlink r:id="rId23" w:history="1">
+      <w:hyperlink r:id="rId24" w:history="1">
         <w:r>
           <w:rPr>
             <w:rStyle w:val="Hyperlink"/>
@@ -2369,7 +2416,7 @@
           <w:szCs w:val="20"/>
         </w:rPr>
       </w:pPr>
-      <w:hyperlink r:id="rId24" w:history="1">
+      <w:hyperlink r:id="rId25" w:history="1">
         <w:r>
           <w:rPr>
             <w:rStyle w:val="Hyperlink"/>
@@ -2416,7 +2463,7 @@
           <w:szCs w:val="20"/>
         </w:rPr>
       </w:pPr>
-      <w:hyperlink r:id="rId25" w:history="1">
+      <w:hyperlink r:id="rId26" w:history="1">
         <w:r>
           <w:rPr>
             <w:rStyle w:val="Hyperlink"/>
@@ -2481,7 +2528,7 @@
           <w:szCs w:val="20"/>
         </w:rPr>
       </w:pPr>
-      <w:hyperlink r:id="rId26" w:tgtFrame="_blank" w:tooltip="https://towardsdatascience.com/introduction-to-random-forest-classifiers-9a3b8d8d3fa7" w:history="1">
+      <w:hyperlink r:id="rId27" w:tgtFrame="_blank" w:tooltip="https://towardsdatascience.com/introduction-to-random-forest-classifiers-9a3b8d8d3fa7" w:history="1">
         <w:r>
           <w:rPr>
             <w:rStyle w:val="Hyperlink"/>
@@ -2516,7 +2563,7 @@
           <w:szCs w:val="20"/>
         </w:rPr>
       </w:pPr>
-      <w:hyperlink r:id="rId27" w:history="1">
+      <w:hyperlink r:id="rId28" w:history="1">
         <w:r>
           <w:rPr>
             <w:rStyle w:val="Hyperlink"/>
@@ -2541,7 +2588,7 @@
           <w:szCs w:val="20"/>
         </w:rPr>
       </w:pPr>
-      <w:hyperlink r:id="rId28" w:history="1">
+      <w:hyperlink r:id="rId29" w:history="1">
         <w:r>
           <w:rPr>
             <w:rStyle w:val="Hyperlink"/>
@@ -2592,7 +2639,7 @@
           <w:szCs w:val="20"/>
         </w:rPr>
       </w:pPr>
-      <w:hyperlink r:id="rId29" w:tgtFrame="_blank" w:tooltip="https://en.wikipedia.org/wiki/sabermetrics" w:history="1">
+      <w:hyperlink r:id="rId30" w:tgtFrame="_blank" w:tooltip="https://en.wikipedia.org/wiki/sabermetrics" w:history="1">
         <w:r>
           <w:rPr>
             <w:rStyle w:val="Hyperlink"/>
@@ -2721,7 +2768,7 @@
           <w:szCs w:val="20"/>
         </w:rPr>
       </w:pPr>
-      <w:hyperlink r:id="rId30" w:history="1">
+      <w:hyperlink r:id="rId31" w:history="1">
         <w:r>
           <w:rPr>
             <w:rStyle w:val="Hyperlink"/>
@@ -2776,7 +2823,7 @@
           <w:szCs w:val="20"/>
         </w:rPr>
       </w:pPr>
-      <w:hyperlink r:id="rId31" w:history="1">
+      <w:hyperlink r:id="rId32" w:history="1">
         <w:r>
           <w:rPr>
             <w:rStyle w:val="Hyperlink"/>
@@ -2831,7 +2878,7 @@
           <w:szCs w:val="20"/>
         </w:rPr>
       </w:pPr>
-      <w:hyperlink r:id="rId32" w:history="1">
+      <w:hyperlink r:id="rId33" w:history="1">
         <w:r>
           <w:rPr>
             <w:rStyle w:val="Hyperlink"/>
@@ -2886,7 +2933,7 @@
           <w:szCs w:val="20"/>
         </w:rPr>
       </w:pPr>
-      <w:hyperlink r:id="rId33" w:anchor=":~:text=TOV%25%20%2D%20Turnover%20Percentage%20(available,0.44%20*%20FTA%20%2B%20TOV).&amp;text=Total%20rebound%20percentage%20is%20an,%2F%20(2%20*%20TSA)" w:history="1">
+      <w:hyperlink r:id="rId34" w:anchor=":~:text=TOV%25%20%2D%20Turnover%20Percentage%20(available,0.44%20*%20FTA%20%2B%20TOV).&amp;text=Total%20rebound%20percentage%20is%20an,%2F%20(2%20*%20TSA)" w:history="1">
         <w:r>
           <w:rPr>
             <w:rStyle w:val="Hyperlink"/>
@@ -2949,7 +2996,7 @@
           <w:szCs w:val="20"/>
         </w:rPr>
       </w:pPr>
-      <w:hyperlink r:id="rId34" w:history="1">
+      <w:hyperlink r:id="rId35" w:history="1">
         <w:r>
           <w:rPr>
             <w:rStyle w:val="Hyperlink"/>

</xml_diff>

<commit_message>
Code and doc updates
</commit_message>
<xml_diff>
--- a/References/Reference Useful URLs.docx
+++ b/References/Reference Useful URLs.docx
@@ -905,21 +905,7 @@
                 <w:rStyle w:val="Hyperlink"/>
                 <w:noProof/>
               </w:rPr>
-              <w:t>Enco</w:t>
-            </w:r>
-            <w:r>
-              <w:rPr>
-                <w:rStyle w:val="Hyperlink"/>
-                <w:noProof/>
-              </w:rPr>
-              <w:t>d</w:t>
-            </w:r>
-            <w:r>
-              <w:rPr>
-                <w:rStyle w:val="Hyperlink"/>
-                <w:noProof/>
-              </w:rPr>
-              <w:t>ing</w:t>
+              <w:t>Encoding</w:t>
             </w:r>
             <w:r>
               <w:rPr>
@@ -1607,8 +1593,17 @@
           <w:rFonts w:cs="Arial"/>
           <w:szCs w:val="20"/>
         </w:rPr>
-        <w:t>NBA Player Salaries | HoopsHype</w:t>
-      </w:r>
+        <w:t xml:space="preserve">NBA Player Salaries | </w:t>
+      </w:r>
+      <w:proofErr w:type="spellStart"/>
+      <w:r>
+        <w:rPr>
+          <w:rFonts w:cs="Arial"/>
+          <w:szCs w:val="20"/>
+        </w:rPr>
+        <w:t>HoopsHype</w:t>
+      </w:r>
+      <w:proofErr w:type="spellEnd"/>
     </w:p>
     <w:p>
       <w:pPr>
@@ -1729,12 +1724,21 @@
           <w:szCs w:val="20"/>
         </w:rPr>
       </w:pPr>
-      <w:r>
-        <w:rPr>
-          <w:rFonts w:cs="Arial"/>
-          <w:szCs w:val="20"/>
-        </w:rPr>
-        <w:t>Swar /</w:t>
+      <w:proofErr w:type="spellStart"/>
+      <w:r>
+        <w:rPr>
+          <w:rFonts w:cs="Arial"/>
+          <w:szCs w:val="20"/>
+        </w:rPr>
+        <w:t>Swar</w:t>
+      </w:r>
+      <w:proofErr w:type="spellEnd"/>
+      <w:r>
+        <w:rPr>
+          <w:rFonts w:cs="Arial"/>
+          <w:szCs w:val="20"/>
+        </w:rPr>
+        <w:t xml:space="preserve"> /</w:t>
       </w:r>
       <w:r>
         <w:rPr>
@@ -1743,6 +1747,7 @@
         </w:rPr>
         <w:t xml:space="preserve"> </w:t>
       </w:r>
+      <w:proofErr w:type="spellStart"/>
       <w:r>
         <w:rPr>
           <w:rFonts w:cs="Arial"/>
@@ -1750,6 +1755,7 @@
         </w:rPr>
         <w:t>nba_api</w:t>
       </w:r>
+      <w:proofErr w:type="spellEnd"/>
       <w:r>
         <w:rPr>
           <w:rFonts w:cs="Arial"/>
@@ -1805,7 +1811,23 @@
           <w:rFonts w:cs="Arial"/>
           <w:szCs w:val="20"/>
         </w:rPr>
-        <w:t>Working With Play by Play</w:t>
+        <w:t xml:space="preserve">Working </w:t>
+      </w:r>
+      <w:proofErr w:type="gramStart"/>
+      <w:r>
+        <w:rPr>
+          <w:rFonts w:cs="Arial"/>
+          <w:szCs w:val="20"/>
+        </w:rPr>
+        <w:t>With</w:t>
+      </w:r>
+      <w:proofErr w:type="gramEnd"/>
+      <w:r>
+        <w:rPr>
+          <w:rFonts w:cs="Arial"/>
+          <w:szCs w:val="20"/>
+        </w:rPr>
+        <w:t xml:space="preserve"> Play by Play</w:t>
       </w:r>
     </w:p>
     <w:p>
@@ -1848,7 +1870,23 @@
           <w:rFonts w:cs="Arial"/>
           <w:szCs w:val="20"/>
         </w:rPr>
-        <w:t>How to Get NBA Data Using the nba_api Python Module (Beginner)</w:t>
+        <w:t xml:space="preserve">How to Get NBA Data Using the </w:t>
+      </w:r>
+      <w:proofErr w:type="spellStart"/>
+      <w:r>
+        <w:rPr>
+          <w:rFonts w:cs="Arial"/>
+          <w:szCs w:val="20"/>
+        </w:rPr>
+        <w:t>nba_api</w:t>
+      </w:r>
+      <w:proofErr w:type="spellEnd"/>
+      <w:r>
+        <w:rPr>
+          <w:rFonts w:cs="Arial"/>
+          <w:szCs w:val="20"/>
+        </w:rPr>
+        <w:t xml:space="preserve"> Python Module (Beginner)</w:t>
       </w:r>
     </w:p>
     <w:p>
@@ -1948,8 +1986,17 @@
           <w:rFonts w:cs="Arial"/>
           <w:szCs w:val="20"/>
         </w:rPr>
-        <w:t>Extracting and Analyzing 1000 Basketball Games using Pandas and Chartify</w:t>
-      </w:r>
+        <w:t xml:space="preserve">Extracting and Analyzing 1000 Basketball Games using Pandas and </w:t>
+      </w:r>
+      <w:proofErr w:type="spellStart"/>
+      <w:r>
+        <w:rPr>
+          <w:rFonts w:cs="Arial"/>
+          <w:szCs w:val="20"/>
+        </w:rPr>
+        <w:t>Chartify</w:t>
+      </w:r>
+      <w:proofErr w:type="spellEnd"/>
     </w:p>
     <w:p>
       <w:pPr>
@@ -2054,7 +2101,23 @@
           <w:rFonts w:cs="Arial"/>
           <w:szCs w:val="20"/>
         </w:rPr>
-        <w:t>Linking NBA Salary to Performance: Sample Player Analysis With Python</w:t>
+        <w:t xml:space="preserve">Linking NBA Salary to Performance: Sample Player Analysis </w:t>
+      </w:r>
+      <w:proofErr w:type="gramStart"/>
+      <w:r>
+        <w:rPr>
+          <w:rFonts w:cs="Arial"/>
+          <w:szCs w:val="20"/>
+        </w:rPr>
+        <w:t>With</w:t>
+      </w:r>
+      <w:proofErr w:type="gramEnd"/>
+      <w:r>
+        <w:rPr>
+          <w:rFonts w:cs="Arial"/>
+          <w:szCs w:val="20"/>
+        </w:rPr>
+        <w:t xml:space="preserve"> Python</w:t>
       </w:r>
     </w:p>
     <w:p>
@@ -2319,6 +2382,7 @@
           <w:szCs w:val="20"/>
         </w:rPr>
       </w:pPr>
+      <w:proofErr w:type="spellStart"/>
       <w:r>
         <w:rPr>
           <w:rFonts w:cs="Arial"/>
@@ -2326,6 +2390,7 @@
         </w:rPr>
         <w:t>DataBall</w:t>
       </w:r>
+      <w:proofErr w:type="spellEnd"/>
       <w:r>
         <w:rPr>
           <w:rFonts w:cs="Arial"/>
@@ -2764,7 +2829,39 @@
           <w:rFonts w:cs="Arial"/>
           <w:szCs w:val="20"/>
         </w:rPr>
-        <w:t>Choosing the right Encoding method-Label vs OneHot Encoder</w:t>
+        <w:t xml:space="preserve">Choosing the right Encoding </w:t>
+      </w:r>
+      <w:proofErr w:type="gramStart"/>
+      <w:r>
+        <w:rPr>
+          <w:rFonts w:cs="Arial"/>
+          <w:szCs w:val="20"/>
+        </w:rPr>
+        <w:t>method</w:t>
+      </w:r>
+      <w:proofErr w:type="gramEnd"/>
+      <w:r>
+        <w:rPr>
+          <w:rFonts w:cs="Arial"/>
+          <w:szCs w:val="20"/>
+        </w:rPr>
+        <w:t xml:space="preserve">-Label vs </w:t>
+      </w:r>
+      <w:proofErr w:type="spellStart"/>
+      <w:r>
+        <w:rPr>
+          <w:rFonts w:cs="Arial"/>
+          <w:szCs w:val="20"/>
+        </w:rPr>
+        <w:t>OneHot</w:t>
+      </w:r>
+      <w:proofErr w:type="spellEnd"/>
+      <w:r>
+        <w:rPr>
+          <w:rFonts w:cs="Arial"/>
+          <w:szCs w:val="20"/>
+        </w:rPr>
+        <w:t xml:space="preserve"> Encoder</w:t>
       </w:r>
     </w:p>
     <w:p>
@@ -3013,6 +3110,48 @@
     </w:p>
     <w:p>
       <w:pPr>
+        <w:pStyle w:val="Heading3"/>
+      </w:pPr>
+      <w:r>
+        <w:t>Formatting</w:t>
+      </w:r>
+      <w:r>
+        <w:t xml:space="preserve"> </w:t>
+      </w:r>
+    </w:p>
+    <w:p>
+      <w:pPr>
+        <w:pStyle w:val="ListParagraph"/>
+        <w:numPr>
+          <w:ilvl w:val="0"/>
+          <w:numId w:val="8"/>
+        </w:numPr>
+        <w:rPr>
+          <w:rFonts w:cs="Arial"/>
+          <w:szCs w:val="20"/>
+        </w:rPr>
+      </w:pPr>
+      <w:hyperlink r:id="rId36" w:history="1">
+        <w:r>
+          <w:rPr>
+            <w:rStyle w:val="Hyperlink"/>
+            <w:rFonts w:cs="Arial"/>
+            <w:szCs w:val="20"/>
+          </w:rPr>
+          <w:t>https://queirozf.com/entries/python-number-formatting-examples</w:t>
+        </w:r>
+      </w:hyperlink>
+    </w:p>
+    <w:p>
+      <w:pPr>
+        <w:rPr>
+          <w:rFonts w:cs="Arial"/>
+          <w:szCs w:val="20"/>
+        </w:rPr>
+      </w:pPr>
+    </w:p>
+    <w:p>
+      <w:pPr>
         <w:pStyle w:val="Heading1"/>
       </w:pPr>
       <w:bookmarkStart w:id="14" w:name="_Toc66625279"/>
@@ -3053,7 +3192,7 @@
           <w:szCs w:val="20"/>
         </w:rPr>
       </w:pPr>
-      <w:hyperlink r:id="rId36" w:history="1">
+      <w:hyperlink r:id="rId37" w:history="1">
         <w:r>
           <w:rPr>
             <w:rStyle w:val="Hyperlink"/>
@@ -3103,7 +3242,7 @@
           <w:szCs w:val="20"/>
         </w:rPr>
       </w:pPr>
-      <w:hyperlink r:id="rId37" w:history="1">
+      <w:hyperlink r:id="rId38" w:history="1">
         <w:r>
           <w:rPr>
             <w:rStyle w:val="Hyperlink"/>
@@ -3153,7 +3292,7 @@
           <w:szCs w:val="20"/>
         </w:rPr>
       </w:pPr>
-      <w:hyperlink r:id="rId38" w:history="1">
+      <w:hyperlink r:id="rId39" w:history="1">
         <w:r>
           <w:rPr>
             <w:rStyle w:val="Hyperlink"/>
@@ -3203,7 +3342,7 @@
           <w:szCs w:val="20"/>
         </w:rPr>
       </w:pPr>
-      <w:hyperlink r:id="rId39" w:anchor=":~:text=TOV%25%20%2D%20Turnover%20Percentage%20(available,0.44%20*%20FTA%20%2B%20TOV).&amp;text=Total%20rebound%20percentage%20is%20an,%2F%20(2%20*%20TSA)" w:history="1">
+      <w:hyperlink r:id="rId40" w:anchor=":~:text=TOV%25%20%2D%20Turnover%20Percentage%20(available,0.44%20*%20FTA%20%2B%20TOV).&amp;text=Total%20rebound%20percentage%20is%20an,%2F%20(2%20*%20TSA)" w:history="1">
         <w:r>
           <w:rPr>
             <w:rStyle w:val="Hyperlink"/>
@@ -3260,7 +3399,7 @@
           <w:szCs w:val="20"/>
         </w:rPr>
       </w:pPr>
-      <w:hyperlink r:id="rId40" w:history="1">
+      <w:hyperlink r:id="rId41" w:history="1">
         <w:r>
           <w:rPr>
             <w:rStyle w:val="Hyperlink"/>
@@ -3309,7 +3448,7 @@
   <w:abstractNum w:abstractNumId="0" w15:restartNumberingAfterBreak="0">
     <w:nsid w:val="1A9A2D40"/>
     <w:multiLevelType w:val="hybridMultilevel"/>
-    <w:tmpl w:val="675CA20C"/>
+    <w:tmpl w:val="905456D4"/>
     <w:lvl w:ilvl="0" w:tplc="10090001">
       <w:start w:val="1"/>
       <w:numFmt w:val="bullet"/>

</xml_diff>

<commit_message>
Updated Modeling code and reference links
</commit_message>
<xml_diff>
--- a/References/Reference Useful URLs.docx
+++ b/References/Reference Useful URLs.docx
@@ -1573,14 +1573,7 @@
           <w:rFonts w:cs="Arial"/>
           <w:szCs w:val="20"/>
         </w:rPr>
-        <w:t>NBA</w:t>
-      </w:r>
-      <w:r>
-        <w:rPr>
-          <w:rFonts w:cs="Arial"/>
-          <w:szCs w:val="20"/>
-        </w:rPr>
-        <w:t xml:space="preserve"> advanced stats</w:t>
+        <w:t>NBA advanced stats</w:t>
       </w:r>
     </w:p>
     <w:p>
@@ -1790,17 +1783,8 @@
           <w:rFonts w:cs="Arial"/>
           <w:szCs w:val="20"/>
         </w:rPr>
-        <w:t xml:space="preserve">NBA Player Salaries | </w:t>
-      </w:r>
-      <w:proofErr w:type="spellStart"/>
-      <w:r>
-        <w:rPr>
-          <w:rFonts w:cs="Arial"/>
-          <w:szCs w:val="20"/>
-        </w:rPr>
-        <w:t>HoopsHype</w:t>
-      </w:r>
-      <w:proofErr w:type="spellEnd"/>
+        <w:t>NBA Player Salaries | HoopsHype</w:t>
+      </w:r>
     </w:p>
     <w:p>
       <w:pPr>
@@ -1921,21 +1905,12 @@
           <w:szCs w:val="20"/>
         </w:rPr>
       </w:pPr>
-      <w:proofErr w:type="spellStart"/>
-      <w:r>
-        <w:rPr>
-          <w:rFonts w:cs="Arial"/>
-          <w:szCs w:val="20"/>
-        </w:rPr>
-        <w:t>Swar</w:t>
-      </w:r>
-      <w:proofErr w:type="spellEnd"/>
-      <w:r>
-        <w:rPr>
-          <w:rFonts w:cs="Arial"/>
-          <w:szCs w:val="20"/>
-        </w:rPr>
-        <w:t xml:space="preserve"> /</w:t>
+      <w:r>
+        <w:rPr>
+          <w:rFonts w:cs="Arial"/>
+          <w:szCs w:val="20"/>
+        </w:rPr>
+        <w:t>Swar /</w:t>
       </w:r>
       <w:r>
         <w:rPr>
@@ -1944,7 +1919,6 @@
         </w:rPr>
         <w:t xml:space="preserve"> </w:t>
       </w:r>
-      <w:proofErr w:type="spellStart"/>
       <w:r>
         <w:rPr>
           <w:rFonts w:cs="Arial"/>
@@ -1952,7 +1926,6 @@
         </w:rPr>
         <w:t>nba_api</w:t>
       </w:r>
-      <w:proofErr w:type="spellEnd"/>
       <w:r>
         <w:rPr>
           <w:rFonts w:cs="Arial"/>
@@ -2051,23 +2024,7 @@
           <w:rFonts w:cs="Arial"/>
           <w:szCs w:val="20"/>
         </w:rPr>
-        <w:t xml:space="preserve">How to Get NBA Data Using the </w:t>
-      </w:r>
-      <w:proofErr w:type="spellStart"/>
-      <w:r>
-        <w:rPr>
-          <w:rFonts w:cs="Arial"/>
-          <w:szCs w:val="20"/>
-        </w:rPr>
-        <w:t>nba_api</w:t>
-      </w:r>
-      <w:proofErr w:type="spellEnd"/>
-      <w:r>
-        <w:rPr>
-          <w:rFonts w:cs="Arial"/>
-          <w:szCs w:val="20"/>
-        </w:rPr>
-        <w:t xml:space="preserve"> Python Module (Beginner)</w:t>
+        <w:t>How to Get NBA Data Using the nba_api Python Module (Beginner)</w:t>
       </w:r>
     </w:p>
     <w:p>
@@ -2167,17 +2124,8 @@
           <w:rFonts w:cs="Arial"/>
           <w:szCs w:val="20"/>
         </w:rPr>
-        <w:t xml:space="preserve">Extracting and Analyzing 1000 Basketball Games using Pandas and </w:t>
-      </w:r>
-      <w:proofErr w:type="spellStart"/>
-      <w:r>
-        <w:rPr>
-          <w:rFonts w:cs="Arial"/>
-          <w:szCs w:val="20"/>
-        </w:rPr>
-        <w:t>Chartify</w:t>
-      </w:r>
-      <w:proofErr w:type="spellEnd"/>
+        <w:t>Extracting and Analyzing 1000 Basketball Games using Pandas and Chartify</w:t>
+      </w:r>
     </w:p>
     <w:p>
       <w:pPr>
@@ -2741,7 +2689,6 @@
           <w:szCs w:val="20"/>
         </w:rPr>
       </w:pPr>
-      <w:proofErr w:type="spellStart"/>
       <w:r>
         <w:rPr>
           <w:rFonts w:cs="Arial"/>
@@ -2749,7 +2696,6 @@
         </w:rPr>
         <w:t>DataBall</w:t>
       </w:r>
-      <w:proofErr w:type="spellEnd"/>
       <w:r>
         <w:rPr>
           <w:rFonts w:cs="Arial"/>
@@ -3096,6 +3042,150 @@
     </w:p>
     <w:p>
       <w:pPr>
+        <w:pStyle w:val="ListParagraph"/>
+        <w:numPr>
+          <w:ilvl w:val="0"/>
+          <w:numId w:val="1"/>
+        </w:numPr>
+        <w:rPr>
+          <w:rFonts w:cs="Arial"/>
+          <w:szCs w:val="20"/>
+        </w:rPr>
+      </w:pPr>
+      <w:r>
+        <w:rPr>
+          <w:rFonts w:cs="Arial"/>
+          <w:szCs w:val="20"/>
+        </w:rPr>
+        <w:t>Choosing the Best Algorithm for your Classification Model</w:t>
+      </w:r>
+    </w:p>
+    <w:p>
+      <w:pPr>
+        <w:pStyle w:val="ListParagraph"/>
+        <w:numPr>
+          <w:ilvl w:val="1"/>
+          <w:numId w:val="1"/>
+        </w:numPr>
+        <w:rPr>
+          <w:rStyle w:val="Hyperlink"/>
+          <w:rFonts w:cs="Arial"/>
+          <w:color w:val="auto"/>
+          <w:szCs w:val="20"/>
+          <w:u w:val="none"/>
+        </w:rPr>
+      </w:pPr>
+      <w:hyperlink r:id="rId33" w:history="1">
+        <w:r>
+          <w:rPr>
+            <w:rStyle w:val="Hyperlink"/>
+          </w:rPr>
+          <w:t>https://medium.datadriveninvestor.com/choosing-the-best-algorithm-for-your-classification-model-7c632c78f38f</w:t>
+        </w:r>
+      </w:hyperlink>
+      <w:r>
+        <w:t xml:space="preserve"> </w:t>
+      </w:r>
+    </w:p>
+    <w:p>
+      <w:pPr>
+        <w:pStyle w:val="ListParagraph"/>
+        <w:numPr>
+          <w:ilvl w:val="0"/>
+          <w:numId w:val="1"/>
+        </w:numPr>
+        <w:rPr>
+          <w:rFonts w:cs="Arial"/>
+          <w:szCs w:val="20"/>
+        </w:rPr>
+      </w:pPr>
+      <w:r>
+        <w:rPr>
+          <w:rFonts w:cs="Arial"/>
+          <w:szCs w:val="20"/>
+        </w:rPr>
+        <w:t>Using XGBoost in Python</w:t>
+      </w:r>
+    </w:p>
+    <w:p>
+      <w:pPr>
+        <w:pStyle w:val="ListParagraph"/>
+        <w:numPr>
+          <w:ilvl w:val="1"/>
+          <w:numId w:val="1"/>
+        </w:numPr>
+        <w:rPr>
+          <w:rStyle w:val="Hyperlink"/>
+          <w:rFonts w:cs="Arial"/>
+          <w:color w:val="auto"/>
+          <w:szCs w:val="20"/>
+          <w:u w:val="none"/>
+        </w:rPr>
+      </w:pPr>
+      <w:hyperlink r:id="rId34" w:history="1">
+        <w:r>
+          <w:rPr>
+            <w:rStyle w:val="Hyperlink"/>
+          </w:rPr>
+          <w:t>https://www.datacamp.com/community/tutorials/xgboost-in-python</w:t>
+        </w:r>
+      </w:hyperlink>
+      <w:r>
+        <w:t xml:space="preserve"> </w:t>
+      </w:r>
+    </w:p>
+    <w:p>
+      <w:pPr>
+        <w:pStyle w:val="ListParagraph"/>
+        <w:numPr>
+          <w:ilvl w:val="0"/>
+          <w:numId w:val="1"/>
+        </w:numPr>
+        <w:rPr>
+          <w:rFonts w:cs="Arial"/>
+          <w:szCs w:val="20"/>
+        </w:rPr>
+      </w:pPr>
+      <w:r>
+        <w:rPr>
+          <w:rFonts w:cs="Arial"/>
+          <w:szCs w:val="20"/>
+        </w:rPr>
+        <w:t>Hyperparameter Tuning the Random Forest in Python</w:t>
+      </w:r>
+    </w:p>
+    <w:p>
+      <w:pPr>
+        <w:pStyle w:val="ListParagraph"/>
+        <w:numPr>
+          <w:ilvl w:val="1"/>
+          <w:numId w:val="1"/>
+        </w:numPr>
+        <w:rPr>
+          <w:rStyle w:val="Hyperlink"/>
+          <w:rFonts w:cs="Arial"/>
+          <w:color w:val="auto"/>
+          <w:szCs w:val="20"/>
+          <w:u w:val="none"/>
+        </w:rPr>
+      </w:pPr>
+      <w:hyperlink r:id="rId35" w:history="1">
+        <w:r>
+          <w:rPr>
+            <w:rStyle w:val="Hyperlink"/>
+          </w:rPr>
+          <w:t>https://towardsdatascience.com/hyperparameter-tuning-the-random-forest-in-python-using-scikit-learn-28d2aa77dd74</w:t>
+        </w:r>
+      </w:hyperlink>
+      <w:r>
+        <w:t xml:space="preserve"> </w:t>
+      </w:r>
+      <w:r>
+        <w:t xml:space="preserve"> </w:t>
+      </w:r>
+    </w:p>
+    <w:p>
+      <w:pPr>
         <w:rPr>
           <w:rFonts w:cs="Arial"/>
           <w:szCs w:val="20"/>
@@ -3152,7 +3242,7 @@
           <w:szCs w:val="20"/>
         </w:rPr>
       </w:pPr>
-      <w:hyperlink r:id="rId33" w:history="1">
+      <w:hyperlink r:id="rId36" w:history="1">
         <w:r>
           <w:rPr>
             <w:rStyle w:val="Hyperlink"/>
@@ -3187,23 +3277,7 @@
           <w:rFonts w:cs="Arial"/>
           <w:szCs w:val="20"/>
         </w:rPr>
-        <w:t xml:space="preserve">Choosing the right Encoding method-Label vs </w:t>
-      </w:r>
-      <w:proofErr w:type="spellStart"/>
-      <w:r>
-        <w:rPr>
-          <w:rFonts w:cs="Arial"/>
-          <w:szCs w:val="20"/>
-        </w:rPr>
-        <w:t>OneHot</w:t>
-      </w:r>
-      <w:proofErr w:type="spellEnd"/>
-      <w:r>
-        <w:rPr>
-          <w:rFonts w:cs="Arial"/>
-          <w:szCs w:val="20"/>
-        </w:rPr>
-        <w:t xml:space="preserve"> Encoder</w:t>
+        <w:t>Choosing the right Encoding method-Label vs OneHot Encoder</w:t>
       </w:r>
     </w:p>
     <w:p>
@@ -3218,7 +3292,7 @@
           <w:szCs w:val="20"/>
         </w:rPr>
       </w:pPr>
-      <w:hyperlink r:id="rId34" w:history="1">
+      <w:hyperlink r:id="rId37" w:history="1">
         <w:r>
           <w:rPr>
             <w:rStyle w:val="Hyperlink"/>
@@ -3268,7 +3342,7 @@
           <w:szCs w:val="20"/>
         </w:rPr>
       </w:pPr>
-      <w:hyperlink r:id="rId35" w:history="1">
+      <w:hyperlink r:id="rId38" w:history="1">
         <w:r>
           <w:rPr>
             <w:rStyle w:val="Hyperlink"/>
@@ -3336,7 +3410,7 @@
           <w:szCs w:val="20"/>
         </w:rPr>
       </w:pPr>
-      <w:hyperlink r:id="rId36" w:history="1">
+      <w:hyperlink r:id="rId39" w:history="1">
         <w:r>
           <w:rPr>
             <w:rStyle w:val="Hyperlink"/>
@@ -3377,7 +3451,7 @@
           <w:szCs w:val="20"/>
         </w:rPr>
       </w:pPr>
-      <w:hyperlink r:id="rId37" w:tgtFrame="_blank" w:tooltip="https://en.wikipedia.org/wiki/sabermetrics" w:history="1">
+      <w:hyperlink r:id="rId40" w:tgtFrame="_blank" w:tooltip="https://en.wikipedia.org/wiki/sabermetrics" w:history="1">
         <w:r>
           <w:rPr>
             <w:rStyle w:val="Hyperlink"/>
@@ -3422,7 +3496,7 @@
           <w:lang w:val="en-CA"/>
         </w:rPr>
       </w:pPr>
-      <w:hyperlink r:id="rId38" w:history="1">
+      <w:hyperlink r:id="rId41" w:history="1">
         <w:r>
           <w:rPr>
             <w:rStyle w:val="Hyperlink"/>
@@ -3475,7 +3549,7 @@
           <w:szCs w:val="20"/>
         </w:rPr>
       </w:pPr>
-      <w:hyperlink r:id="rId39" w:history="1">
+      <w:hyperlink r:id="rId42" w:history="1">
         <w:r>
           <w:rPr>
             <w:rStyle w:val="Hyperlink"/>
@@ -3500,7 +3574,6 @@
       </w:pPr>
       <w:bookmarkStart w:id="17" w:name="_Toc66916645"/>
       <w:r>
-        <w:lastRenderedPageBreak/>
         <w:t>Glossary / Terms</w:t>
       </w:r>
       <w:bookmarkEnd w:id="17"/>
@@ -3537,7 +3610,7 @@
           <w:szCs w:val="20"/>
         </w:rPr>
       </w:pPr>
-      <w:hyperlink r:id="rId40" w:history="1">
+      <w:hyperlink r:id="rId43" w:history="1">
         <w:r>
           <w:rPr>
             <w:rStyle w:val="Hyperlink"/>
@@ -3587,7 +3660,7 @@
           <w:szCs w:val="20"/>
         </w:rPr>
       </w:pPr>
-      <w:hyperlink r:id="rId41" w:history="1">
+      <w:hyperlink r:id="rId44" w:history="1">
         <w:r>
           <w:rPr>
             <w:rStyle w:val="Hyperlink"/>
@@ -3637,7 +3710,7 @@
           <w:szCs w:val="20"/>
         </w:rPr>
       </w:pPr>
-      <w:hyperlink r:id="rId42" w:history="1">
+      <w:hyperlink r:id="rId45" w:history="1">
         <w:r>
           <w:rPr>
             <w:rStyle w:val="Hyperlink"/>
@@ -3687,7 +3760,7 @@
           <w:szCs w:val="20"/>
         </w:rPr>
       </w:pPr>
-      <w:hyperlink r:id="rId43" w:anchor=":~:text=TOV%25%20%2D%20Turnover%20Percentage%20(available,0.44%20*%20FTA%20%2B%20TOV).&amp;text=Total%20rebound%20percentage%20is%20an,%2F%20(2%20*%20TSA)" w:history="1">
+      <w:hyperlink r:id="rId46" w:anchor=":~:text=TOV%25%20%2D%20Turnover%20Percentage%20(available,0.44%20*%20FTA%20%2B%20TOV).&amp;text=Total%20rebound%20percentage%20is%20an,%2F%20(2%20*%20TSA)" w:history="1">
         <w:r>
           <w:rPr>
             <w:rStyle w:val="Hyperlink"/>
@@ -3744,30 +3817,14 @@
           <w:szCs w:val="20"/>
         </w:rPr>
       </w:pPr>
-      <w:hyperlink r:id="rId44" w:history="1">
+      <w:hyperlink r:id="rId47" w:history="1">
         <w:r>
           <w:rPr>
             <w:rStyle w:val="Hyperlink"/>
             <w:rFonts w:cs="Arial"/>
             <w:szCs w:val="20"/>
           </w:rPr>
-          <w:t>https://bleacherreport.c</w:t>
-        </w:r>
-        <w:r>
-          <w:rPr>
-            <w:rStyle w:val="Hyperlink"/>
-            <w:rFonts w:cs="Arial"/>
-            <w:szCs w:val="20"/>
-          </w:rPr>
-          <w:t>o</w:t>
-        </w:r>
-        <w:r>
-          <w:rPr>
-            <w:rStyle w:val="Hyperlink"/>
-            <w:rFonts w:cs="Arial"/>
-            <w:szCs w:val="20"/>
-          </w:rPr>
-          <w:t>m/articles/1813902-advanced-nba-stats-for-dummies-how-to-understand-the-new-hoops-math</w:t>
+          <w:t>https://bleacherreport.com/articles/1813902-advanced-nba-stats-for-dummies-how-to-understand-the-new-hoops-math</w:t>
         </w:r>
       </w:hyperlink>
       <w:r>

</xml_diff>

<commit_message>
Updated working RFM code and URL reference file
</commit_message>
<xml_diff>
--- a/References/Reference Useful URLs.docx
+++ b/References/Reference Useful URLs.docx
@@ -1783,8 +1783,17 @@
           <w:rFonts w:cs="Arial"/>
           <w:szCs w:val="20"/>
         </w:rPr>
-        <w:t>NBA Player Salaries | HoopsHype</w:t>
-      </w:r>
+        <w:t xml:space="preserve">NBA Player Salaries | </w:t>
+      </w:r>
+      <w:proofErr w:type="spellStart"/>
+      <w:r>
+        <w:rPr>
+          <w:rFonts w:cs="Arial"/>
+          <w:szCs w:val="20"/>
+        </w:rPr>
+        <w:t>HoopsHype</w:t>
+      </w:r>
+      <w:proofErr w:type="spellEnd"/>
     </w:p>
     <w:p>
       <w:pPr>
@@ -1905,12 +1914,21 @@
           <w:szCs w:val="20"/>
         </w:rPr>
       </w:pPr>
-      <w:r>
-        <w:rPr>
-          <w:rFonts w:cs="Arial"/>
-          <w:szCs w:val="20"/>
-        </w:rPr>
-        <w:t>Swar /</w:t>
+      <w:proofErr w:type="spellStart"/>
+      <w:r>
+        <w:rPr>
+          <w:rFonts w:cs="Arial"/>
+          <w:szCs w:val="20"/>
+        </w:rPr>
+        <w:t>Swar</w:t>
+      </w:r>
+      <w:proofErr w:type="spellEnd"/>
+      <w:r>
+        <w:rPr>
+          <w:rFonts w:cs="Arial"/>
+          <w:szCs w:val="20"/>
+        </w:rPr>
+        <w:t xml:space="preserve"> /</w:t>
       </w:r>
       <w:r>
         <w:rPr>
@@ -1919,6 +1937,7 @@
         </w:rPr>
         <w:t xml:space="preserve"> </w:t>
       </w:r>
+      <w:proofErr w:type="spellStart"/>
       <w:r>
         <w:rPr>
           <w:rFonts w:cs="Arial"/>
@@ -1926,6 +1945,7 @@
         </w:rPr>
         <w:t>nba_api</w:t>
       </w:r>
+      <w:proofErr w:type="spellEnd"/>
       <w:r>
         <w:rPr>
           <w:rFonts w:cs="Arial"/>
@@ -2024,7 +2044,23 @@
           <w:rFonts w:cs="Arial"/>
           <w:szCs w:val="20"/>
         </w:rPr>
-        <w:t>How to Get NBA Data Using the nba_api Python Module (Beginner)</w:t>
+        <w:t xml:space="preserve">How to Get NBA Data Using the </w:t>
+      </w:r>
+      <w:proofErr w:type="spellStart"/>
+      <w:r>
+        <w:rPr>
+          <w:rFonts w:cs="Arial"/>
+          <w:szCs w:val="20"/>
+        </w:rPr>
+        <w:t>nba_api</w:t>
+      </w:r>
+      <w:proofErr w:type="spellEnd"/>
+      <w:r>
+        <w:rPr>
+          <w:rFonts w:cs="Arial"/>
+          <w:szCs w:val="20"/>
+        </w:rPr>
+        <w:t xml:space="preserve"> Python Module (Beginner)</w:t>
       </w:r>
     </w:p>
     <w:p>
@@ -2124,8 +2160,17 @@
           <w:rFonts w:cs="Arial"/>
           <w:szCs w:val="20"/>
         </w:rPr>
-        <w:t>Extracting and Analyzing 1000 Basketball Games using Pandas and Chartify</w:t>
-      </w:r>
+        <w:t xml:space="preserve">Extracting and Analyzing 1000 Basketball Games using Pandas and </w:t>
+      </w:r>
+      <w:proofErr w:type="spellStart"/>
+      <w:r>
+        <w:rPr>
+          <w:rFonts w:cs="Arial"/>
+          <w:szCs w:val="20"/>
+        </w:rPr>
+        <w:t>Chartify</w:t>
+      </w:r>
+      <w:proofErr w:type="spellEnd"/>
     </w:p>
     <w:p>
       <w:pPr>
@@ -2689,6 +2734,7 @@
           <w:szCs w:val="20"/>
         </w:rPr>
       </w:pPr>
+      <w:proofErr w:type="spellStart"/>
       <w:r>
         <w:rPr>
           <w:rFonts w:cs="Arial"/>
@@ -2696,6 +2742,7 @@
         </w:rPr>
         <w:t>DataBall</w:t>
       </w:r>
+      <w:proofErr w:type="spellEnd"/>
       <w:r>
         <w:rPr>
           <w:rFonts w:cs="Arial"/>
@@ -3104,7 +3151,23 @@
           <w:rFonts w:cs="Arial"/>
           <w:szCs w:val="20"/>
         </w:rPr>
-        <w:t>Using XGBoost in Python</w:t>
+        <w:t xml:space="preserve">Using </w:t>
+      </w:r>
+      <w:proofErr w:type="spellStart"/>
+      <w:r>
+        <w:rPr>
+          <w:rFonts w:cs="Arial"/>
+          <w:szCs w:val="20"/>
+        </w:rPr>
+        <w:t>XGBoost</w:t>
+      </w:r>
+      <w:proofErr w:type="spellEnd"/>
+      <w:r>
+        <w:rPr>
+          <w:rFonts w:cs="Arial"/>
+          <w:szCs w:val="20"/>
+        </w:rPr>
+        <w:t xml:space="preserve"> in Python</w:t>
       </w:r>
     </w:p>
     <w:p>
@@ -3178,11 +3241,82 @@
         </w:r>
       </w:hyperlink>
       <w:r>
+        <w:t xml:space="preserve">  </w:t>
+      </w:r>
+    </w:p>
+    <w:p>
+      <w:pPr>
+        <w:pStyle w:val="ListParagraph"/>
+        <w:numPr>
+          <w:ilvl w:val="0"/>
+          <w:numId w:val="1"/>
+        </w:numPr>
+        <w:rPr>
+          <w:rFonts w:cs="Arial"/>
+          <w:szCs w:val="20"/>
+        </w:rPr>
+      </w:pPr>
+      <w:r>
+        <w:rPr>
+          <w:rFonts w:cs="Arial"/>
+          <w:szCs w:val="20"/>
+        </w:rPr>
+        <w:t xml:space="preserve">Complete Guide to Parameter Tuning in </w:t>
+      </w:r>
+      <w:proofErr w:type="spellStart"/>
+      <w:r>
+        <w:rPr>
+          <w:rFonts w:cs="Arial"/>
+          <w:szCs w:val="20"/>
+        </w:rPr>
+        <w:t>XGBoost</w:t>
+      </w:r>
+      <w:proofErr w:type="spellEnd"/>
+      <w:r>
+        <w:rPr>
+          <w:rFonts w:cs="Arial"/>
+          <w:szCs w:val="20"/>
+        </w:rPr>
+        <w:t xml:space="preserve"> with codes in Python</w:t>
+      </w:r>
+    </w:p>
+    <w:p>
+      <w:pPr>
+        <w:pStyle w:val="ListParagraph"/>
+        <w:numPr>
+          <w:ilvl w:val="1"/>
+          <w:numId w:val="1"/>
+        </w:numPr>
+        <w:rPr>
+          <w:rStyle w:val="Hyperlink"/>
+          <w:rFonts w:cs="Arial"/>
+          <w:color w:val="auto"/>
+          <w:szCs w:val="20"/>
+          <w:u w:val="none"/>
+        </w:rPr>
+      </w:pPr>
+      <w:hyperlink r:id="rId36" w:history="1">
+        <w:r>
+          <w:rPr>
+            <w:rStyle w:val="Hyperlink"/>
+          </w:rPr>
+          <w:t>https://www.analyticsvidhya.com/blog/2016/03/complete-guide-parameter-tuning-xgboost-with-codes-python/</w:t>
+        </w:r>
+      </w:hyperlink>
+      <w:r>
         <w:t xml:space="preserve"> </w:t>
       </w:r>
       <w:r>
-        <w:t xml:space="preserve"> </w:t>
-      </w:r>
+        <w:t xml:space="preserve">  </w:t>
+      </w:r>
+    </w:p>
+    <w:p>
+      <w:pPr>
+        <w:rPr>
+          <w:rFonts w:cs="Arial"/>
+          <w:szCs w:val="20"/>
+        </w:rPr>
+      </w:pPr>
     </w:p>
     <w:p>
       <w:pPr>
@@ -3242,7 +3376,7 @@
           <w:szCs w:val="20"/>
         </w:rPr>
       </w:pPr>
-      <w:hyperlink r:id="rId36" w:history="1">
+      <w:hyperlink r:id="rId37" w:history="1">
         <w:r>
           <w:rPr>
             <w:rStyle w:val="Hyperlink"/>
@@ -3277,7 +3411,23 @@
           <w:rFonts w:cs="Arial"/>
           <w:szCs w:val="20"/>
         </w:rPr>
-        <w:t>Choosing the right Encoding method-Label vs OneHot Encoder</w:t>
+        <w:t xml:space="preserve">Choosing the right Encoding method-Label vs </w:t>
+      </w:r>
+      <w:proofErr w:type="spellStart"/>
+      <w:r>
+        <w:rPr>
+          <w:rFonts w:cs="Arial"/>
+          <w:szCs w:val="20"/>
+        </w:rPr>
+        <w:t>OneHot</w:t>
+      </w:r>
+      <w:proofErr w:type="spellEnd"/>
+      <w:r>
+        <w:rPr>
+          <w:rFonts w:cs="Arial"/>
+          <w:szCs w:val="20"/>
+        </w:rPr>
+        <w:t xml:space="preserve"> Encoder</w:t>
       </w:r>
     </w:p>
     <w:p>
@@ -3292,7 +3442,7 @@
           <w:szCs w:val="20"/>
         </w:rPr>
       </w:pPr>
-      <w:hyperlink r:id="rId37" w:history="1">
+      <w:hyperlink r:id="rId38" w:history="1">
         <w:r>
           <w:rPr>
             <w:rStyle w:val="Hyperlink"/>
@@ -3342,7 +3492,7 @@
           <w:szCs w:val="20"/>
         </w:rPr>
       </w:pPr>
-      <w:hyperlink r:id="rId38" w:history="1">
+      <w:hyperlink r:id="rId39" w:history="1">
         <w:r>
           <w:rPr>
             <w:rStyle w:val="Hyperlink"/>
@@ -3410,7 +3560,7 @@
           <w:szCs w:val="20"/>
         </w:rPr>
       </w:pPr>
-      <w:hyperlink r:id="rId39" w:history="1">
+      <w:hyperlink r:id="rId40" w:history="1">
         <w:r>
           <w:rPr>
             <w:rStyle w:val="Hyperlink"/>
@@ -3451,7 +3601,7 @@
           <w:szCs w:val="20"/>
         </w:rPr>
       </w:pPr>
-      <w:hyperlink r:id="rId40" w:tgtFrame="_blank" w:tooltip="https://en.wikipedia.org/wiki/sabermetrics" w:history="1">
+      <w:hyperlink r:id="rId41" w:tgtFrame="_blank" w:tooltip="https://en.wikipedia.org/wiki/sabermetrics" w:history="1">
         <w:r>
           <w:rPr>
             <w:rStyle w:val="Hyperlink"/>
@@ -3476,6 +3626,7 @@
       </w:pPr>
       <w:bookmarkStart w:id="15" w:name="_Toc66916643"/>
       <w:r>
+        <w:lastRenderedPageBreak/>
         <w:t>Repository</w:t>
       </w:r>
       <w:bookmarkEnd w:id="15"/>
@@ -3496,7 +3647,7 @@
           <w:lang w:val="en-CA"/>
         </w:rPr>
       </w:pPr>
-      <w:hyperlink r:id="rId41" w:history="1">
+      <w:hyperlink r:id="rId42" w:history="1">
         <w:r>
           <w:rPr>
             <w:rStyle w:val="Hyperlink"/>
@@ -3549,7 +3700,7 @@
           <w:szCs w:val="20"/>
         </w:rPr>
       </w:pPr>
-      <w:hyperlink r:id="rId42" w:history="1">
+      <w:hyperlink r:id="rId43" w:history="1">
         <w:r>
           <w:rPr>
             <w:rStyle w:val="Hyperlink"/>
@@ -3610,7 +3761,7 @@
           <w:szCs w:val="20"/>
         </w:rPr>
       </w:pPr>
-      <w:hyperlink r:id="rId43" w:history="1">
+      <w:hyperlink r:id="rId44" w:history="1">
         <w:r>
           <w:rPr>
             <w:rStyle w:val="Hyperlink"/>
@@ -3660,7 +3811,7 @@
           <w:szCs w:val="20"/>
         </w:rPr>
       </w:pPr>
-      <w:hyperlink r:id="rId44" w:history="1">
+      <w:hyperlink r:id="rId45" w:history="1">
         <w:r>
           <w:rPr>
             <w:rStyle w:val="Hyperlink"/>
@@ -3710,7 +3861,7 @@
           <w:szCs w:val="20"/>
         </w:rPr>
       </w:pPr>
-      <w:hyperlink r:id="rId45" w:history="1">
+      <w:hyperlink r:id="rId46" w:history="1">
         <w:r>
           <w:rPr>
             <w:rStyle w:val="Hyperlink"/>
@@ -3760,7 +3911,7 @@
           <w:szCs w:val="20"/>
         </w:rPr>
       </w:pPr>
-      <w:hyperlink r:id="rId46" w:anchor=":~:text=TOV%25%20%2D%20Turnover%20Percentage%20(available,0.44%20*%20FTA%20%2B%20TOV).&amp;text=Total%20rebound%20percentage%20is%20an,%2F%20(2%20*%20TSA)" w:history="1">
+      <w:hyperlink r:id="rId47" w:anchor=":~:text=TOV%25%20%2D%20Turnover%20Percentage%20(available,0.44%20*%20FTA%20%2B%20TOV).&amp;text=Total%20rebound%20percentage%20is%20an,%2F%20(2%20*%20TSA)" w:history="1">
         <w:r>
           <w:rPr>
             <w:rStyle w:val="Hyperlink"/>
@@ -3817,7 +3968,7 @@
           <w:szCs w:val="20"/>
         </w:rPr>
       </w:pPr>
-      <w:hyperlink r:id="rId47" w:history="1">
+      <w:hyperlink r:id="rId48" w:history="1">
         <w:r>
           <w:rPr>
             <w:rStyle w:val="Hyperlink"/>

</xml_diff>

<commit_message>
Update / Clean up of Dennis Sandbox
Updated Model analysis code
Updated Final Presentation (Results), Reference URLs, Planning Notes
Cleaned out redundant test files
</commit_message>
<xml_diff>
--- a/References/Reference Useful URLs.docx
+++ b/References/Reference Useful URLs.docx
@@ -1545,7 +1545,7 @@
           <w:u w:val="none"/>
         </w:rPr>
       </w:pPr>
-      <w:hyperlink r:id="rId6" w:history="1">
+      <w:hyperlink r:id="rId8" w:history="1">
         <w:r>
           <w:rPr>
             <w:rStyle w:val="Hyperlink"/>
@@ -1588,7 +1588,7 @@
           <w:szCs w:val="20"/>
         </w:rPr>
       </w:pPr>
-      <w:hyperlink r:id="rId7" w:history="1">
+      <w:hyperlink r:id="rId9" w:history="1">
         <w:r>
           <w:rPr>
             <w:rStyle w:val="Hyperlink"/>
@@ -1638,7 +1638,7 @@
           <w:szCs w:val="20"/>
         </w:rPr>
       </w:pPr>
-      <w:hyperlink r:id="rId8" w:history="1">
+      <w:hyperlink r:id="rId10" w:history="1">
         <w:r>
           <w:rPr>
             <w:rStyle w:val="Hyperlink"/>
@@ -1695,7 +1695,7 @@
           <w:szCs w:val="20"/>
         </w:rPr>
       </w:pPr>
-      <w:hyperlink r:id="rId9" w:history="1">
+      <w:hyperlink r:id="rId11" w:history="1">
         <w:r>
           <w:rPr>
             <w:rStyle w:val="Hyperlink"/>
@@ -1755,7 +1755,7 @@
           <w:szCs w:val="20"/>
         </w:rPr>
       </w:pPr>
-      <w:hyperlink r:id="rId10" w:history="1">
+      <w:hyperlink r:id="rId12" w:history="1">
         <w:r>
           <w:rPr>
             <w:rStyle w:val="Hyperlink"/>
@@ -1807,7 +1807,7 @@
           <w:szCs w:val="20"/>
         </w:rPr>
       </w:pPr>
-      <w:hyperlink r:id="rId11" w:history="1">
+      <w:hyperlink r:id="rId13" w:history="1">
         <w:r>
           <w:rPr>
             <w:rStyle w:val="Hyperlink"/>
@@ -1857,7 +1857,7 @@
           <w:szCs w:val="20"/>
         </w:rPr>
       </w:pPr>
-      <w:hyperlink r:id="rId12" w:history="1">
+      <w:hyperlink r:id="rId14" w:history="1">
         <w:r>
           <w:rPr>
             <w:rStyle w:val="Hyperlink"/>
@@ -1966,7 +1966,7 @@
           <w:szCs w:val="20"/>
         </w:rPr>
       </w:pPr>
-      <w:hyperlink r:id="rId13" w:history="1">
+      <w:hyperlink r:id="rId15" w:history="1">
         <w:r>
           <w:rPr>
             <w:rStyle w:val="Hyperlink"/>
@@ -2016,7 +2016,7 @@
           <w:szCs w:val="20"/>
         </w:rPr>
       </w:pPr>
-      <w:hyperlink r:id="rId14" w:history="1">
+      <w:hyperlink r:id="rId16" w:history="1">
         <w:r>
           <w:rPr>
             <w:rStyle w:val="Hyperlink"/>
@@ -2075,7 +2075,7 @@
           <w:szCs w:val="20"/>
         </w:rPr>
       </w:pPr>
-      <w:hyperlink r:id="rId15" w:history="1">
+      <w:hyperlink r:id="rId17" w:history="1">
         <w:r>
           <w:rPr>
             <w:rStyle w:val="Hyperlink"/>
@@ -2125,7 +2125,7 @@
           <w:szCs w:val="20"/>
         </w:rPr>
       </w:pPr>
-      <w:hyperlink r:id="rId16" w:history="1">
+      <w:hyperlink r:id="rId18" w:history="1">
         <w:r>
           <w:rPr>
             <w:rStyle w:val="Hyperlink"/>
@@ -2184,7 +2184,7 @@
           <w:szCs w:val="20"/>
         </w:rPr>
       </w:pPr>
-      <w:hyperlink r:id="rId17" w:history="1">
+      <w:hyperlink r:id="rId19" w:history="1">
         <w:r>
           <w:rPr>
             <w:rStyle w:val="Hyperlink"/>
@@ -2289,7 +2289,7 @@
           <w:szCs w:val="20"/>
         </w:rPr>
       </w:pPr>
-      <w:hyperlink r:id="rId18" w:history="1">
+      <w:hyperlink r:id="rId20" w:history="1">
         <w:r>
           <w:rPr>
             <w:rStyle w:val="Hyperlink"/>
@@ -2335,7 +2335,7 @@
           <w:u w:val="none"/>
         </w:rPr>
       </w:pPr>
-      <w:hyperlink r:id="rId19" w:history="1">
+      <w:hyperlink r:id="rId21" w:history="1">
         <w:r>
           <w:rPr>
             <w:rStyle w:val="Hyperlink"/>
@@ -2398,7 +2398,7 @@
           <w:szCs w:val="20"/>
         </w:rPr>
       </w:pPr>
-      <w:hyperlink r:id="rId20" w:anchor=":~:text=The%20salary%20cap%20for%20the,initial%20projection%20of%20%24116%20million" w:history="1">
+      <w:hyperlink r:id="rId22" w:anchor=":~:text=The%20salary%20cap%20for%20the,initial%20projection%20of%20%24116%20million" w:history="1">
         <w:r>
           <w:rPr>
             <w:rStyle w:val="Hyperlink"/>
@@ -2458,7 +2458,7 @@
           <w:u w:val="none"/>
         </w:rPr>
       </w:pPr>
-      <w:hyperlink r:id="rId21" w:history="1">
+      <w:hyperlink r:id="rId23" w:history="1">
         <w:r>
           <w:rPr>
             <w:rStyle w:val="Hyperlink"/>
@@ -2527,7 +2527,7 @@
           <w:szCs w:val="20"/>
         </w:rPr>
       </w:pPr>
-      <w:hyperlink r:id="rId22" w:history="1">
+      <w:hyperlink r:id="rId24" w:history="1">
         <w:r>
           <w:rPr>
             <w:rStyle w:val="Hyperlink"/>
@@ -2577,7 +2577,7 @@
           <w:szCs w:val="20"/>
         </w:rPr>
       </w:pPr>
-      <w:hyperlink r:id="rId23" w:history="1">
+      <w:hyperlink r:id="rId25" w:history="1">
         <w:r>
           <w:rPr>
             <w:rStyle w:val="Hyperlink"/>
@@ -2627,7 +2627,7 @@
           <w:szCs w:val="20"/>
         </w:rPr>
       </w:pPr>
-      <w:hyperlink r:id="rId24" w:history="1">
+      <w:hyperlink r:id="rId26" w:history="1">
         <w:r>
           <w:rPr>
             <w:rStyle w:val="Hyperlink"/>
@@ -2711,7 +2711,7 @@
           <w:szCs w:val="20"/>
         </w:rPr>
       </w:pPr>
-      <w:hyperlink r:id="rId25" w:history="1">
+      <w:hyperlink r:id="rId27" w:history="1">
         <w:r>
           <w:rPr>
             <w:rStyle w:val="Hyperlink"/>
@@ -2770,7 +2770,7 @@
           <w:szCs w:val="20"/>
         </w:rPr>
       </w:pPr>
-      <w:hyperlink r:id="rId26" w:history="1">
+      <w:hyperlink r:id="rId28" w:history="1">
         <w:r>
           <w:rPr>
             <w:rStyle w:val="Hyperlink"/>
@@ -2813,7 +2813,7 @@
           <w:szCs w:val="20"/>
         </w:rPr>
       </w:pPr>
-      <w:hyperlink r:id="rId27" w:history="1">
+      <w:hyperlink r:id="rId29" w:history="1">
         <w:r>
           <w:rPr>
             <w:rStyle w:val="Hyperlink"/>
@@ -2856,7 +2856,7 @@
           <w:szCs w:val="20"/>
         </w:rPr>
       </w:pPr>
-      <w:hyperlink r:id="rId28" w:history="1">
+      <w:hyperlink r:id="rId30" w:history="1">
         <w:r>
           <w:rPr>
             <w:rStyle w:val="Hyperlink"/>
@@ -2899,7 +2899,7 @@
           <w:szCs w:val="20"/>
         </w:rPr>
       </w:pPr>
-      <w:hyperlink r:id="rId29" w:history="1">
+      <w:hyperlink r:id="rId31" w:history="1">
         <w:r>
           <w:rPr>
             <w:rStyle w:val="Hyperlink"/>
@@ -2965,7 +2965,7 @@
           <w:numId w:val="7"/>
         </w:numPr>
       </w:pPr>
-      <w:hyperlink r:id="rId30" w:history="1">
+      <w:hyperlink r:id="rId32" w:history="1">
         <w:r>
           <w:rPr>
             <w:rStyle w:val="Hyperlink"/>
@@ -3009,7 +3009,7 @@
           <w:szCs w:val="20"/>
         </w:rPr>
       </w:pPr>
-      <w:hyperlink r:id="rId31" w:history="1">
+      <w:hyperlink r:id="rId33" w:history="1">
         <w:r>
           <w:rPr>
             <w:rStyle w:val="Hyperlink"/>
@@ -3076,7 +3076,7 @@
           <w:u w:val="none"/>
         </w:rPr>
       </w:pPr>
-      <w:hyperlink r:id="rId32" w:history="1">
+      <w:hyperlink r:id="rId34" w:history="1">
         <w:r>
           <w:rPr>
             <w:rStyle w:val="Hyperlink"/>
@@ -3122,7 +3122,7 @@
           <w:u w:val="none"/>
         </w:rPr>
       </w:pPr>
-      <w:hyperlink r:id="rId33" w:history="1">
+      <w:hyperlink r:id="rId35" w:history="1">
         <w:r>
           <w:rPr>
             <w:rStyle w:val="Hyperlink"/>
@@ -3185,7 +3185,7 @@
           <w:u w:val="none"/>
         </w:rPr>
       </w:pPr>
-      <w:hyperlink r:id="rId34" w:history="1">
+      <w:hyperlink r:id="rId36" w:history="1">
         <w:r>
           <w:rPr>
             <w:rStyle w:val="Hyperlink"/>
@@ -3232,7 +3232,7 @@
           <w:u w:val="none"/>
         </w:rPr>
       </w:pPr>
-      <w:hyperlink r:id="rId35" w:history="1">
+      <w:hyperlink r:id="rId37" w:history="1">
         <w:r>
           <w:rPr>
             <w:rStyle w:val="Hyperlink"/>
@@ -3288,14 +3288,11 @@
           <w:numId w:val="1"/>
         </w:numPr>
         <w:rPr>
-          <w:rStyle w:val="Hyperlink"/>
-          <w:rFonts w:cs="Arial"/>
-          <w:color w:val="auto"/>
-          <w:szCs w:val="20"/>
-          <w:u w:val="none"/>
-        </w:rPr>
-      </w:pPr>
-      <w:hyperlink r:id="rId36" w:history="1">
+          <w:rFonts w:cs="Arial"/>
+          <w:szCs w:val="20"/>
+        </w:rPr>
+      </w:pPr>
+      <w:hyperlink r:id="rId38" w:history="1">
         <w:r>
           <w:rPr>
             <w:rStyle w:val="Hyperlink"/>
@@ -3304,19 +3301,80 @@
         </w:r>
       </w:hyperlink>
       <w:r>
+        <w:t xml:space="preserve">   </w:t>
+      </w:r>
+    </w:p>
+    <w:p>
+      <w:pPr>
+        <w:pStyle w:val="ListParagraph"/>
+        <w:numPr>
+          <w:ilvl w:val="0"/>
+          <w:numId w:val="1"/>
+        </w:numPr>
+        <w:rPr>
+          <w:rFonts w:cs="Arial"/>
+          <w:szCs w:val="20"/>
+        </w:rPr>
+      </w:pPr>
+      <w:r>
+        <w:rPr>
+          <w:rFonts w:cs="Arial"/>
+          <w:szCs w:val="20"/>
+        </w:rPr>
+        <w:t>Save and Load Machine Learning Models in Python with scikit-learn</w:t>
+      </w:r>
+      <w:r>
+        <w:rPr>
+          <w:rFonts w:cs="Arial"/>
+          <w:szCs w:val="20"/>
+        </w:rPr>
+        <w:t xml:space="preserve"> (</w:t>
+      </w:r>
+      <w:r>
+        <w:rPr>
+          <w:rFonts w:cs="Arial"/>
+          <w:color w:val="FF0000"/>
+          <w:szCs w:val="20"/>
+        </w:rPr>
+        <w:t>IMPORTANT</w:t>
+      </w:r>
+      <w:r>
+        <w:rPr>
+          <w:rFonts w:cs="Arial"/>
+          <w:szCs w:val="20"/>
+        </w:rPr>
+        <w:t>)</w:t>
+      </w:r>
+    </w:p>
+    <w:p>
+      <w:pPr>
+        <w:pStyle w:val="ListParagraph"/>
+        <w:numPr>
+          <w:ilvl w:val="1"/>
+          <w:numId w:val="1"/>
+        </w:numPr>
+        <w:rPr>
+          <w:rStyle w:val="Hyperlink"/>
+          <w:rFonts w:cs="Arial"/>
+          <w:color w:val="auto"/>
+          <w:szCs w:val="20"/>
+          <w:u w:val="none"/>
+        </w:rPr>
+      </w:pPr>
+      <w:hyperlink r:id="rId39" w:history="1">
+        <w:r>
+          <w:rPr>
+            <w:rStyle w:val="Hyperlink"/>
+          </w:rPr>
+          <w:t>https://machinelearningmastery.com/save-load-machine-learning-models-python-scikit-learn/</w:t>
+        </w:r>
+      </w:hyperlink>
+      <w:r>
         <w:t xml:space="preserve"> </w:t>
       </w:r>
       <w:r>
-        <w:t xml:space="preserve">  </w:t>
-      </w:r>
-    </w:p>
-    <w:p>
-      <w:pPr>
-        <w:rPr>
-          <w:rFonts w:cs="Arial"/>
-          <w:szCs w:val="20"/>
-        </w:rPr>
-      </w:pPr>
+        <w:t xml:space="preserve">   </w:t>
+      </w:r>
     </w:p>
     <w:p>
       <w:pPr>
@@ -3376,7 +3434,7 @@
           <w:szCs w:val="20"/>
         </w:rPr>
       </w:pPr>
-      <w:hyperlink r:id="rId37" w:history="1">
+      <w:hyperlink r:id="rId40" w:history="1">
         <w:r>
           <w:rPr>
             <w:rStyle w:val="Hyperlink"/>
@@ -3442,7 +3500,7 @@
           <w:szCs w:val="20"/>
         </w:rPr>
       </w:pPr>
-      <w:hyperlink r:id="rId38" w:history="1">
+      <w:hyperlink r:id="rId41" w:history="1">
         <w:r>
           <w:rPr>
             <w:rStyle w:val="Hyperlink"/>
@@ -3492,7 +3550,7 @@
           <w:szCs w:val="20"/>
         </w:rPr>
       </w:pPr>
-      <w:hyperlink r:id="rId39" w:history="1">
+      <w:hyperlink r:id="rId42" w:history="1">
         <w:r>
           <w:rPr>
             <w:rStyle w:val="Hyperlink"/>
@@ -3560,7 +3618,7 @@
           <w:szCs w:val="20"/>
         </w:rPr>
       </w:pPr>
-      <w:hyperlink r:id="rId40" w:history="1">
+      <w:hyperlink r:id="rId43" w:history="1">
         <w:r>
           <w:rPr>
             <w:rStyle w:val="Hyperlink"/>
@@ -3601,7 +3659,7 @@
           <w:szCs w:val="20"/>
         </w:rPr>
       </w:pPr>
-      <w:hyperlink r:id="rId41" w:tgtFrame="_blank" w:tooltip="https://en.wikipedia.org/wiki/sabermetrics" w:history="1">
+      <w:hyperlink r:id="rId44" w:tgtFrame="_blank" w:tooltip="https://en.wikipedia.org/wiki/sabermetrics" w:history="1">
         <w:r>
           <w:rPr>
             <w:rStyle w:val="Hyperlink"/>
@@ -3626,7 +3684,6 @@
       </w:pPr>
       <w:bookmarkStart w:id="15" w:name="_Toc66916643"/>
       <w:r>
-        <w:lastRenderedPageBreak/>
         <w:t>Repository</w:t>
       </w:r>
       <w:bookmarkEnd w:id="15"/>
@@ -3647,7 +3704,7 @@
           <w:lang w:val="en-CA"/>
         </w:rPr>
       </w:pPr>
-      <w:hyperlink r:id="rId42" w:history="1">
+      <w:hyperlink r:id="rId45" w:history="1">
         <w:r>
           <w:rPr>
             <w:rStyle w:val="Hyperlink"/>
@@ -3700,7 +3757,7 @@
           <w:szCs w:val="20"/>
         </w:rPr>
       </w:pPr>
-      <w:hyperlink r:id="rId43" w:history="1">
+      <w:hyperlink r:id="rId46" w:history="1">
         <w:r>
           <w:rPr>
             <w:rStyle w:val="Hyperlink"/>
@@ -3761,7 +3818,7 @@
           <w:szCs w:val="20"/>
         </w:rPr>
       </w:pPr>
-      <w:hyperlink r:id="rId44" w:history="1">
+      <w:hyperlink r:id="rId47" w:history="1">
         <w:r>
           <w:rPr>
             <w:rStyle w:val="Hyperlink"/>
@@ -3811,7 +3868,7 @@
           <w:szCs w:val="20"/>
         </w:rPr>
       </w:pPr>
-      <w:hyperlink r:id="rId45" w:history="1">
+      <w:hyperlink r:id="rId48" w:history="1">
         <w:r>
           <w:rPr>
             <w:rStyle w:val="Hyperlink"/>
@@ -3861,7 +3918,7 @@
           <w:szCs w:val="20"/>
         </w:rPr>
       </w:pPr>
-      <w:hyperlink r:id="rId46" w:history="1">
+      <w:hyperlink r:id="rId49" w:history="1">
         <w:r>
           <w:rPr>
             <w:rStyle w:val="Hyperlink"/>
@@ -3911,7 +3968,7 @@
           <w:szCs w:val="20"/>
         </w:rPr>
       </w:pPr>
-      <w:hyperlink r:id="rId47" w:anchor=":~:text=TOV%25%20%2D%20Turnover%20Percentage%20(available,0.44%20*%20FTA%20%2B%20TOV).&amp;text=Total%20rebound%20percentage%20is%20an,%2F%20(2%20*%20TSA)" w:history="1">
+      <w:hyperlink r:id="rId50" w:anchor=":~:text=TOV%25%20%2D%20Turnover%20Percentage%20(available,0.44%20*%20FTA%20%2B%20TOV).&amp;text=Total%20rebound%20percentage%20is%20an,%2F%20(2%20*%20TSA)" w:history="1">
         <w:r>
           <w:rPr>
             <w:rStyle w:val="Hyperlink"/>
@@ -3968,7 +4025,7 @@
           <w:szCs w:val="20"/>
         </w:rPr>
       </w:pPr>
-      <w:hyperlink r:id="rId48" w:history="1">
+      <w:hyperlink r:id="rId51" w:history="1">
         <w:r>
           <w:rPr>
             <w:rStyle w:val="Hyperlink"/>
@@ -4010,6 +4067,44 @@
     </w:sectPr>
   </w:body>
 </w:document>
+</file>
+
+<file path=word/endnotes.xml><?xml version="1.0" encoding="utf-8"?>
+<w:endnotes xmlns:wpc="http://schemas.microsoft.com/office/word/2010/wordprocessingCanvas" xmlns:cx="http://schemas.microsoft.com/office/drawing/2014/chartex" xmlns:cx1="http://schemas.microsoft.com/office/drawing/2015/9/8/chartex" xmlns:cx2="http://schemas.microsoft.com/office/drawing/2015/10/21/chartex" xmlns:cx3="http://schemas.microsoft.com/office/drawing/2016/5/9/chartex" xmlns:cx4="http://schemas.microsoft.com/office/drawing/2016/5/10/chartex" xmlns:cx5="http://schemas.microsoft.com/office/drawing/2016/5/11/chartex" xmlns:cx6="http://schemas.microsoft.com/office/drawing/2016/5/12/chartex" xmlns:cx7="http://schemas.microsoft.com/office/drawing/2016/5/13/chartex" xmlns:cx8="http://schemas.microsoft.com/office/drawing/2016/5/14/chartex" xmlns:mc="http://schemas.openxmlformats.org/markup-compatibility/2006" xmlns:aink="http://schemas.microsoft.com/office/drawing/2016/ink" xmlns:am3d="http://schemas.microsoft.com/office/drawing/2017/model3d" xmlns:o="urn:schemas-microsoft-com:office:office" xmlns:r="http://schemas.openxmlformats.org/officeDocument/2006/relationships" xmlns:m="http://schemas.openxmlformats.org/officeDocument/2006/math" xmlns:v="urn:schemas-microsoft-com:vml" xmlns:wp14="http://schemas.microsoft.com/office/word/2010/wordprocessingDrawing" xmlns:wp="http://schemas.openxmlformats.org/drawingml/2006/wordprocessingDrawing" xmlns:w10="urn:schemas-microsoft-com:office:word" xmlns:w="http://schemas.openxmlformats.org/wordprocessingml/2006/main" xmlns:w14="http://schemas.microsoft.com/office/word/2010/wordml" xmlns:w15="http://schemas.microsoft.com/office/word/2012/wordml" xmlns:w16cex="http://schemas.microsoft.com/office/word/2018/wordml/cex" xmlns:w16cid="http://schemas.microsoft.com/office/word/2016/wordml/cid" xmlns:w16="http://schemas.microsoft.com/office/word/2018/wordml" xmlns:w16se="http://schemas.microsoft.com/office/word/2015/wordml/symex" xmlns:wpg="http://schemas.microsoft.com/office/word/2010/wordprocessingGroup" xmlns:wpi="http://schemas.microsoft.com/office/word/2010/wordprocessingInk" xmlns:wne="http://schemas.microsoft.com/office/word/2006/wordml" xmlns:wps="http://schemas.microsoft.com/office/word/2010/wordprocessingShape" mc:Ignorable="w14 w15 w16se w16cid w16 w16cex wp14">
+  <w:endnote w:type="separator" w:id="-1">
+    <w:p>
+      <w:r>
+        <w:separator/>
+      </w:r>
+    </w:p>
+  </w:endnote>
+  <w:endnote w:type="continuationSeparator" w:id="0">
+    <w:p>
+      <w:r>
+        <w:continuationSeparator/>
+      </w:r>
+    </w:p>
+  </w:endnote>
+</w:endnotes>
+</file>
+
+<file path=word/footnotes.xml><?xml version="1.0" encoding="utf-8"?>
+<w:footnotes xmlns:wpc="http://schemas.microsoft.com/office/word/2010/wordprocessingCanvas" xmlns:cx="http://schemas.microsoft.com/office/drawing/2014/chartex" xmlns:cx1="http://schemas.microsoft.com/office/drawing/2015/9/8/chartex" xmlns:cx2="http://schemas.microsoft.com/office/drawing/2015/10/21/chartex" xmlns:cx3="http://schemas.microsoft.com/office/drawing/2016/5/9/chartex" xmlns:cx4="http://schemas.microsoft.com/office/drawing/2016/5/10/chartex" xmlns:cx5="http://schemas.microsoft.com/office/drawing/2016/5/11/chartex" xmlns:cx6="http://schemas.microsoft.com/office/drawing/2016/5/12/chartex" xmlns:cx7="http://schemas.microsoft.com/office/drawing/2016/5/13/chartex" xmlns:cx8="http://schemas.microsoft.com/office/drawing/2016/5/14/chartex" xmlns:mc="http://schemas.openxmlformats.org/markup-compatibility/2006" xmlns:aink="http://schemas.microsoft.com/office/drawing/2016/ink" xmlns:am3d="http://schemas.microsoft.com/office/drawing/2017/model3d" xmlns:o="urn:schemas-microsoft-com:office:office" xmlns:r="http://schemas.openxmlformats.org/officeDocument/2006/relationships" xmlns:m="http://schemas.openxmlformats.org/officeDocument/2006/math" xmlns:v="urn:schemas-microsoft-com:vml" xmlns:wp14="http://schemas.microsoft.com/office/word/2010/wordprocessingDrawing" xmlns:wp="http://schemas.openxmlformats.org/drawingml/2006/wordprocessingDrawing" xmlns:w10="urn:schemas-microsoft-com:office:word" xmlns:w="http://schemas.openxmlformats.org/wordprocessingml/2006/main" xmlns:w14="http://schemas.microsoft.com/office/word/2010/wordml" xmlns:w15="http://schemas.microsoft.com/office/word/2012/wordml" xmlns:w16cex="http://schemas.microsoft.com/office/word/2018/wordml/cex" xmlns:w16cid="http://schemas.microsoft.com/office/word/2016/wordml/cid" xmlns:w16="http://schemas.microsoft.com/office/word/2018/wordml" xmlns:w16se="http://schemas.microsoft.com/office/word/2015/wordml/symex" xmlns:wpg="http://schemas.microsoft.com/office/word/2010/wordprocessingGroup" xmlns:wpi="http://schemas.microsoft.com/office/word/2010/wordprocessingInk" xmlns:wne="http://schemas.microsoft.com/office/word/2006/wordml" xmlns:wps="http://schemas.microsoft.com/office/word/2010/wordprocessingShape" mc:Ignorable="w14 w15 w16se w16cid w16 w16cex wp14">
+  <w:footnote w:type="separator" w:id="-1">
+    <w:p>
+      <w:r>
+        <w:separator/>
+      </w:r>
+    </w:p>
+  </w:footnote>
+  <w:footnote w:type="continuationSeparator" w:id="0">
+    <w:p>
+      <w:r>
+        <w:continuationSeparator/>
+      </w:r>
+    </w:p>
+  </w:footnote>
+</w:footnotes>
 </file>
 
 <file path=word/numbering.xml><?xml version="1.0" encoding="utf-8"?>
@@ -5813,6 +5908,60 @@
       <w:ind w:left="480"/>
     </w:pPr>
   </w:style>
+  <w:style w:type="paragraph" w:styleId="Header">
+    <w:name w:val="header"/>
+    <w:basedOn w:val="Normal"/>
+    <w:link w:val="HeaderChar"/>
+    <w:uiPriority w:val="99"/>
+    <w:unhideWhenUsed/>
+    <w:rsid w:val="00434BAD"/>
+    <w:pPr>
+      <w:tabs>
+        <w:tab w:val="center" w:pos="4680"/>
+        <w:tab w:val="right" w:pos="9360"/>
+      </w:tabs>
+    </w:pPr>
+  </w:style>
+  <w:style w:type="character" w:customStyle="1" w:styleId="HeaderChar">
+    <w:name w:val="Header Char"/>
+    <w:basedOn w:val="DefaultParagraphFont"/>
+    <w:link w:val="Header"/>
+    <w:uiPriority w:val="99"/>
+    <w:rsid w:val="00434BAD"/>
+    <w:rPr>
+      <w:rFonts w:ascii="Arial" w:hAnsi="Arial" w:cs="Times New Roman"/>
+      <w:sz w:val="20"/>
+      <w:szCs w:val="24"/>
+      <w:lang w:val="en-US"/>
+    </w:rPr>
+  </w:style>
+  <w:style w:type="paragraph" w:styleId="Footer">
+    <w:name w:val="footer"/>
+    <w:basedOn w:val="Normal"/>
+    <w:link w:val="FooterChar"/>
+    <w:uiPriority w:val="99"/>
+    <w:unhideWhenUsed/>
+    <w:rsid w:val="00434BAD"/>
+    <w:pPr>
+      <w:tabs>
+        <w:tab w:val="center" w:pos="4680"/>
+        <w:tab w:val="right" w:pos="9360"/>
+      </w:tabs>
+    </w:pPr>
+  </w:style>
+  <w:style w:type="character" w:customStyle="1" w:styleId="FooterChar">
+    <w:name w:val="Footer Char"/>
+    <w:basedOn w:val="DefaultParagraphFont"/>
+    <w:link w:val="Footer"/>
+    <w:uiPriority w:val="99"/>
+    <w:rsid w:val="00434BAD"/>
+    <w:rPr>
+      <w:rFonts w:ascii="Arial" w:hAnsi="Arial" w:cs="Times New Roman"/>
+      <w:sz w:val="20"/>
+      <w:szCs w:val="24"/>
+      <w:lang w:val="en-US"/>
+    </w:rPr>
+  </w:style>
 </w:styles>
 </file>
 

</xml_diff>